<commit_message>
this doesn't have constants, so don't use this
</commit_message>
<xml_diff>
--- a/caphistory2highlighted.docx
+++ b/caphistory2highlighted.docx
@@ -36686,6 +36686,7 @@
       <w:r>
         <w:rPr>
           <w:rStyle w:val="VerbatimChar"/>
+          <w:highlight w:val="yellow"/>
         </w:rPr>
         <w:t>## Phi.sex.facm     8.120893</w:t>
       </w:r>
@@ -37361,69 +37362,70 @@
         </w:rPr>
         <w:t xml:space="preserve">## AIC  </w:t>
       </w:r>
+      <w:r>
+        <w:rPr>
+          <w:rStyle w:val="VerbatimChar"/>
+          <w:highlight w:val="yellow"/>
+        </w:rPr>
+        <w:t>:  198.32</w:t>
+      </w:r>
+      <w:r>
+        <w:br/>
+      </w:r>
+      <w:r>
+        <w:rPr>
+          <w:rStyle w:val="VerbatimChar"/>
+        </w:rPr>
+        <w:t xml:space="preserve">## </w:t>
+      </w:r>
+      <w:r>
+        <w:br/>
+      </w:r>
+      <w:r>
+        <w:rPr>
+          <w:rStyle w:val="VerbatimChar"/>
+        </w:rPr>
+        <w:t>## Beta</w:t>
+      </w:r>
+      <w:r>
+        <w:br/>
+      </w:r>
+      <w:r>
+        <w:rPr>
+          <w:rStyle w:val="VerbatimChar"/>
+        </w:rPr>
+        <w:t>##                  Estimate</w:t>
+      </w:r>
+      <w:r>
+        <w:br/>
+      </w:r>
+      <w:r>
+        <w:rPr>
+          <w:rStyle w:val="VerbatimChar"/>
+        </w:rPr>
+        <w:t>## Phi.(Intercept)  1.801279</w:t>
+      </w:r>
+      <w:r>
+        <w:br/>
+      </w:r>
+      <w:r>
+        <w:rPr>
+          <w:rStyle w:val="VerbatimChar"/>
+        </w:rPr>
+        <w:t>## p.(Intercept)   -8.232980</w:t>
+      </w:r>
+      <w:r>
+        <w:br/>
+      </w:r>
+      <w:r>
+        <w:rPr>
+          <w:rStyle w:val="VerbatimChar"/>
+          <w:highlight w:val="yellow"/>
+        </w:rPr>
+        <w:t>## p.sex.facm       6.657377</w:t>
+      </w:r>
       <w:bookmarkStart w:id="0" w:name="_GoBack"/>
       <w:bookmarkEnd w:id="0"/>
-      <w:r>
-        <w:rPr>
-          <w:rStyle w:val="VerbatimChar"/>
-          <w:highlight w:val="yellow"/>
-        </w:rPr>
-        <w:t>:  198.32</w:t>
-      </w:r>
-      <w:r>
-        <w:br/>
-      </w:r>
-      <w:r>
-        <w:rPr>
-          <w:rStyle w:val="VerbatimChar"/>
-        </w:rPr>
-        <w:t xml:space="preserve">## </w:t>
-      </w:r>
-      <w:r>
-        <w:br/>
-      </w:r>
-      <w:r>
-        <w:rPr>
-          <w:rStyle w:val="VerbatimChar"/>
-        </w:rPr>
-        <w:t>## Beta</w:t>
-      </w:r>
-      <w:r>
-        <w:br/>
-      </w:r>
-      <w:r>
-        <w:rPr>
-          <w:rStyle w:val="VerbatimChar"/>
-        </w:rPr>
-        <w:t>##                  Estimate</w:t>
-      </w:r>
-      <w:r>
-        <w:br/>
-      </w:r>
-      <w:r>
-        <w:rPr>
-          <w:rStyle w:val="VerbatimChar"/>
-        </w:rPr>
-        <w:t>## Phi.(Intercept)  1.801279</w:t>
-      </w:r>
-      <w:r>
-        <w:br/>
-      </w:r>
-      <w:r>
-        <w:rPr>
-          <w:rStyle w:val="VerbatimChar"/>
-        </w:rPr>
-        <w:t>## p.(Intercept)   -8.232980</w:t>
-      </w:r>
-      <w:r>
-        <w:br/>
-      </w:r>
-      <w:r>
-        <w:rPr>
-          <w:rStyle w:val="VerbatimChar"/>
-        </w:rPr>
-        <w:t>## p.sex.facm       6.657377</w:t>
-      </w:r>
     </w:p>
     <w:p>
       <w:pPr>

</xml_diff>